<commit_message>
Working on node after react
</commit_message>
<xml_diff>
--- a/React/React tutorial_02/ReactJS.docx
+++ b/React/React tutorial_02/ReactJS.docx
@@ -6,6 +6,9 @@
       <w:pPr>
         <w:pStyle w:val="Title"/>
       </w:pPr>
+      <w:r>
+        <w:t xml:space="preserve"> </w:t>
+      </w:r>
       <w:r>
         <w:t xml:space="preserve"> </w:t>
       </w:r>
@@ -3281,21 +3284,15 @@
         <w:rPr>
           <w:sz w:val="28"/>
         </w:rPr>
-        <w:t xml:space="preserve">Traditional JavaScript frameworks have an issue in dealing with SEO. </w:t>
-      </w:r>
-      <w:proofErr w:type="gramStart"/>
+        <w:t>Traditional JavaScript frameworks have an issue in dealing with SEO. The search engines generally having trouble in reading JavaScript-</w:t>
+      </w:r>
+      <w:bookmarkStart w:id="0" w:name="_GoBack"/>
+      <w:bookmarkEnd w:id="0"/>
       <w:r>
         <w:rPr>
           <w:sz w:val="28"/>
         </w:rPr>
-        <w:t>The search engines generally having trouble in reading JavaScript-heavy applications.</w:t>
-      </w:r>
-      <w:proofErr w:type="gramEnd"/>
-      <w:r>
-        <w:rPr>
-          <w:sz w:val="28"/>
-        </w:rPr>
-        <w:t xml:space="preserve"> Many web developers have often complained about this problem. </w:t>
+        <w:t xml:space="preserve">heavy applications. Many web developers have often complained about this problem. </w:t>
       </w:r>
       <w:proofErr w:type="spellStart"/>
       <w:r>
@@ -41044,121 +41041,121 @@
           <w:highlight w:val="yellow"/>
           <w:bdr w:val="none" w:sz="0" w:space="0" w:color="auto" w:frame="1"/>
         </w:rPr>
+        <w:t>       </w:t>
+      </w:r>
+      <w:proofErr w:type="spellStart"/>
+      <w:r>
+        <w:rPr>
+          <w:rFonts w:ascii="Segoe UI" w:hAnsi="Segoe UI" w:cs="Segoe UI"/>
+          <w:i/>
+          <w:color w:val="000000"/>
+          <w:highlight w:val="yellow"/>
+          <w:bdr w:val="none" w:sz="0" w:space="0" w:color="auto" w:frame="1"/>
+        </w:rPr>
+        <w:t>ReactDOM.findDOMNode</w:t>
+      </w:r>
+      <w:proofErr w:type="spellEnd"/>
+      <w:r>
+        <w:rPr>
+          <w:rFonts w:ascii="Segoe UI" w:hAnsi="Segoe UI" w:cs="Segoe UI"/>
+          <w:i/>
+          <w:color w:val="000000"/>
+          <w:highlight w:val="yellow"/>
+          <w:bdr w:val="none" w:sz="0" w:space="0" w:color="auto" w:frame="1"/>
+        </w:rPr>
+        <w:t>(</w:t>
+      </w:r>
+      <w:proofErr w:type="spellStart"/>
+      <w:r>
+        <w:rPr>
+          <w:rFonts w:ascii="Segoe UI" w:hAnsi="Segoe UI" w:cs="Segoe UI"/>
+          <w:i/>
+          <w:color w:val="000000"/>
+          <w:highlight w:val="yellow"/>
+          <w:bdr w:val="none" w:sz="0" w:space="0" w:color="auto" w:frame="1"/>
+        </w:rPr>
+        <w:t>myDivTwo</w:t>
+      </w:r>
+      <w:proofErr w:type="spellEnd"/>
+      <w:r>
+        <w:rPr>
+          <w:rFonts w:ascii="Segoe UI" w:hAnsi="Segoe UI" w:cs="Segoe UI"/>
+          <w:i/>
+          <w:color w:val="000000"/>
+          <w:highlight w:val="yellow"/>
+          <w:bdr w:val="none" w:sz="0" w:space="0" w:color="auto" w:frame="1"/>
+        </w:rPr>
+        <w:t>).</w:t>
+      </w:r>
+      <w:proofErr w:type="spellStart"/>
+      <w:r>
+        <w:rPr>
+          <w:rFonts w:ascii="Segoe UI" w:hAnsi="Segoe UI" w:cs="Segoe UI"/>
+          <w:i/>
+          <w:color w:val="000000"/>
+          <w:highlight w:val="yellow"/>
+          <w:bdr w:val="none" w:sz="0" w:space="0" w:color="auto" w:frame="1"/>
+        </w:rPr>
+        <w:t>style.color</w:t>
+      </w:r>
+      <w:proofErr w:type="spellEnd"/>
+      <w:r>
+        <w:rPr>
+          <w:rFonts w:ascii="Segoe UI" w:hAnsi="Segoe UI" w:cs="Segoe UI"/>
+          <w:i/>
+          <w:color w:val="000000"/>
+          <w:highlight w:val="yellow"/>
+          <w:bdr w:val="none" w:sz="0" w:space="0" w:color="auto" w:frame="1"/>
+        </w:rPr>
+        <w:t> = </w:t>
+      </w:r>
+      <w:r>
+        <w:rPr>
+          <w:rStyle w:val="string"/>
+          <w:rFonts w:ascii="Segoe UI" w:hAnsi="Segoe UI" w:cs="Segoe UI"/>
+          <w:i/>
+          <w:color w:val="0000FF"/>
+          <w:highlight w:val="yellow"/>
+          <w:bdr w:val="none" w:sz="0" w:space="0" w:color="auto" w:frame="1"/>
+        </w:rPr>
+        <w:t>'blue'</w:t>
+      </w:r>
+      <w:r>
+        <w:rPr>
+          <w:rFonts w:ascii="Segoe UI" w:hAnsi="Segoe UI" w:cs="Segoe UI"/>
+          <w:i/>
+          <w:color w:val="000000"/>
+          <w:highlight w:val="yellow"/>
+          <w:bdr w:val="none" w:sz="0" w:space="0" w:color="auto" w:frame="1"/>
+        </w:rPr>
+        <w:t>;  </w:t>
+      </w:r>
+    </w:p>
+    <w:p>
+      <w:pPr>
+        <w:numPr>
+          <w:ilvl w:val="0"/>
+          <w:numId w:val="49"/>
+        </w:numPr>
+        <w:spacing w:after="0" w:line="375" w:lineRule="atLeast"/>
+        <w:ind w:left="0"/>
+        <w:jc w:val="both"/>
+        <w:rPr>
+          <w:rFonts w:ascii="Segoe UI" w:hAnsi="Segoe UI" w:cs="Segoe UI"/>
+          <w:i/>
+          <w:color w:val="000000"/>
+          <w:highlight w:val="yellow"/>
+        </w:rPr>
+      </w:pPr>
+      <w:r>
+        <w:rPr>
+          <w:rFonts w:ascii="Segoe UI" w:hAnsi="Segoe UI" w:cs="Segoe UI"/>
+          <w:i/>
+          <w:color w:val="000000"/>
+          <w:highlight w:val="yellow"/>
+          <w:bdr w:val="none" w:sz="0" w:space="0" w:color="auto" w:frame="1"/>
+        </w:rPr>
         <w:lastRenderedPageBreak/>
-        <w:t>       </w:t>
-      </w:r>
-      <w:proofErr w:type="spellStart"/>
-      <w:r>
-        <w:rPr>
-          <w:rFonts w:ascii="Segoe UI" w:hAnsi="Segoe UI" w:cs="Segoe UI"/>
-          <w:i/>
-          <w:color w:val="000000"/>
-          <w:highlight w:val="yellow"/>
-          <w:bdr w:val="none" w:sz="0" w:space="0" w:color="auto" w:frame="1"/>
-        </w:rPr>
-        <w:t>ReactDOM.findDOMNode</w:t>
-      </w:r>
-      <w:proofErr w:type="spellEnd"/>
-      <w:r>
-        <w:rPr>
-          <w:rFonts w:ascii="Segoe UI" w:hAnsi="Segoe UI" w:cs="Segoe UI"/>
-          <w:i/>
-          <w:color w:val="000000"/>
-          <w:highlight w:val="yellow"/>
-          <w:bdr w:val="none" w:sz="0" w:space="0" w:color="auto" w:frame="1"/>
-        </w:rPr>
-        <w:t>(</w:t>
-      </w:r>
-      <w:proofErr w:type="spellStart"/>
-      <w:r>
-        <w:rPr>
-          <w:rFonts w:ascii="Segoe UI" w:hAnsi="Segoe UI" w:cs="Segoe UI"/>
-          <w:i/>
-          <w:color w:val="000000"/>
-          <w:highlight w:val="yellow"/>
-          <w:bdr w:val="none" w:sz="0" w:space="0" w:color="auto" w:frame="1"/>
-        </w:rPr>
-        <w:t>myDivTwo</w:t>
-      </w:r>
-      <w:proofErr w:type="spellEnd"/>
-      <w:r>
-        <w:rPr>
-          <w:rFonts w:ascii="Segoe UI" w:hAnsi="Segoe UI" w:cs="Segoe UI"/>
-          <w:i/>
-          <w:color w:val="000000"/>
-          <w:highlight w:val="yellow"/>
-          <w:bdr w:val="none" w:sz="0" w:space="0" w:color="auto" w:frame="1"/>
-        </w:rPr>
-        <w:t>).</w:t>
-      </w:r>
-      <w:proofErr w:type="spellStart"/>
-      <w:r>
-        <w:rPr>
-          <w:rFonts w:ascii="Segoe UI" w:hAnsi="Segoe UI" w:cs="Segoe UI"/>
-          <w:i/>
-          <w:color w:val="000000"/>
-          <w:highlight w:val="yellow"/>
-          <w:bdr w:val="none" w:sz="0" w:space="0" w:color="auto" w:frame="1"/>
-        </w:rPr>
-        <w:t>style.color</w:t>
-      </w:r>
-      <w:proofErr w:type="spellEnd"/>
-      <w:r>
-        <w:rPr>
-          <w:rFonts w:ascii="Segoe UI" w:hAnsi="Segoe UI" w:cs="Segoe UI"/>
-          <w:i/>
-          <w:color w:val="000000"/>
-          <w:highlight w:val="yellow"/>
-          <w:bdr w:val="none" w:sz="0" w:space="0" w:color="auto" w:frame="1"/>
-        </w:rPr>
-        <w:t> = </w:t>
-      </w:r>
-      <w:r>
-        <w:rPr>
-          <w:rStyle w:val="string"/>
-          <w:rFonts w:ascii="Segoe UI" w:hAnsi="Segoe UI" w:cs="Segoe UI"/>
-          <w:i/>
-          <w:color w:val="0000FF"/>
-          <w:highlight w:val="yellow"/>
-          <w:bdr w:val="none" w:sz="0" w:space="0" w:color="auto" w:frame="1"/>
-        </w:rPr>
-        <w:t>'blue'</w:t>
-      </w:r>
-      <w:r>
-        <w:rPr>
-          <w:rFonts w:ascii="Segoe UI" w:hAnsi="Segoe UI" w:cs="Segoe UI"/>
-          <w:i/>
-          <w:color w:val="000000"/>
-          <w:highlight w:val="yellow"/>
-          <w:bdr w:val="none" w:sz="0" w:space="0" w:color="auto" w:frame="1"/>
-        </w:rPr>
-        <w:t>;  </w:t>
-      </w:r>
-    </w:p>
-    <w:p>
-      <w:pPr>
-        <w:numPr>
-          <w:ilvl w:val="0"/>
-          <w:numId w:val="49"/>
-        </w:numPr>
-        <w:spacing w:after="0" w:line="375" w:lineRule="atLeast"/>
-        <w:ind w:left="0"/>
-        <w:jc w:val="both"/>
-        <w:rPr>
-          <w:rFonts w:ascii="Segoe UI" w:hAnsi="Segoe UI" w:cs="Segoe UI"/>
-          <w:i/>
-          <w:color w:val="000000"/>
-          <w:highlight w:val="yellow"/>
-        </w:rPr>
-      </w:pPr>
-      <w:r>
-        <w:rPr>
-          <w:rFonts w:ascii="Segoe UI" w:hAnsi="Segoe UI" w:cs="Segoe UI"/>
-          <w:i/>
-          <w:color w:val="000000"/>
-          <w:highlight w:val="yellow"/>
-          <w:bdr w:val="none" w:sz="0" w:space="0" w:color="auto" w:frame="1"/>
-        </w:rPr>
         <w:t>   }  </w:t>
       </w:r>
     </w:p>
@@ -41901,8 +41898,6 @@
           <w:bdr w:val="none" w:sz="0" w:space="0" w:color="auto" w:frame="1"/>
         </w:rPr>
       </w:pPr>
-      <w:bookmarkStart w:id="0" w:name="_GoBack"/>
-      <w:bookmarkEnd w:id="0"/>
     </w:p>
     <w:sectPr>
       <w:pgSz w:w="11907" w:h="16839" w:code="9"/>

</xml_diff>